<commit_message>
modify historia de usuario file
</commit_message>
<xml_diff>
--- a/historia de usuario.docx
+++ b/historia de usuario.docx
@@ -1,6 +1,6 @@
 
 <file path=word/document.xml><?xml version="1.0" encoding="utf-8"?>
-<w:document xmlns:wpc="http://schemas.microsoft.com/office/word/2010/wordprocessingCanvas" xmlns:cx="http://schemas.microsoft.com/office/drawing/2014/chartex" xmlns:cx1="http://schemas.microsoft.com/office/drawing/2015/9/8/chartex" xmlns:cx2="http://schemas.microsoft.com/office/drawing/2015/10/21/chartex" xmlns:cx3="http://schemas.microsoft.com/office/drawing/2016/5/9/chartex" xmlns:cx4="http://schemas.microsoft.com/office/drawing/2016/5/10/chartex" xmlns:cx5="http://schemas.microsoft.com/office/drawing/2016/5/11/chartex" xmlns:cx6="http://schemas.microsoft.com/office/drawing/2016/5/12/chartex" xmlns:cx7="http://schemas.microsoft.com/office/drawing/2016/5/13/chartex" xmlns:cx8="http://schemas.microsoft.com/office/drawing/2016/5/14/chartex" xmlns:mc="http://schemas.openxmlformats.org/markup-compatibility/2006" xmlns:aink="http://schemas.microsoft.com/office/drawing/2016/ink" xmlns:am3d="http://schemas.microsoft.com/office/drawing/2017/model3d" xmlns:o="urn:schemas-microsoft-com:office:office" xmlns:oel="http://schemas.microsoft.com/office/2019/extlst" xmlns:r="http://schemas.openxmlformats.org/officeDocument/2006/relationships" xmlns:m="http://schemas.openxmlformats.org/officeDocument/2006/math" xmlns:v="urn:schemas-microsoft-com:vml" xmlns:wp14="http://schemas.microsoft.com/office/word/2010/wordprocessingDrawing" xmlns:wp="http://schemas.openxmlformats.org/drawingml/2006/wordprocessingDrawing" xmlns:w10="urn:schemas-microsoft-com:office:word" xmlns:w="http://schemas.openxmlformats.org/wordprocessingml/2006/main" xmlns:w14="http://schemas.microsoft.com/office/word/2010/wordml" xmlns:w15="http://schemas.microsoft.com/office/word/2012/wordml" xmlns:w16cex="http://schemas.microsoft.com/office/word/2018/wordml/cex" xmlns:w16cid="http://schemas.microsoft.com/office/word/2016/wordml/cid" xmlns:w16="http://schemas.microsoft.com/office/word/2018/wordml" xmlns:w16sdtdh="http://schemas.microsoft.com/office/word/2020/wordml/sdtdatahash" xmlns:w16se="http://schemas.microsoft.com/office/word/2015/wordml/symex" xmlns:wpg="http://schemas.microsoft.com/office/word/2010/wordprocessingGroup" xmlns:wpi="http://schemas.microsoft.com/office/word/2010/wordprocessingInk" xmlns:wne="http://schemas.microsoft.com/office/word/2006/wordml" xmlns:wps="http://schemas.microsoft.com/office/word/2010/wordprocessingShape" mc:Ignorable="w14 w15 w16se w16cid w16 w16cex w16sdtdh wp14">
+<w:document xmlns:wpc="http://schemas.microsoft.com/office/word/2010/wordprocessingCanvas" xmlns:cx="http://schemas.microsoft.com/office/drawing/2014/chartex" xmlns:cx1="http://schemas.microsoft.com/office/drawing/2015/9/8/chartex" xmlns:mc="http://schemas.openxmlformats.org/markup-compatibility/2006" xmlns:o="urn:schemas-microsoft-com:office:office" xmlns:r="http://schemas.openxmlformats.org/officeDocument/2006/relationships" xmlns:m="http://schemas.openxmlformats.org/officeDocument/2006/math" xmlns:v="urn:schemas-microsoft-com:vml" xmlns:wp14="http://schemas.microsoft.com/office/word/2010/wordprocessingDrawing" xmlns:wp="http://schemas.openxmlformats.org/drawingml/2006/wordprocessingDrawing" xmlns:w10="urn:schemas-microsoft-com:office:word" xmlns:w="http://schemas.openxmlformats.org/wordprocessingml/2006/main" xmlns:w14="http://schemas.microsoft.com/office/word/2010/wordml" xmlns:w15="http://schemas.microsoft.com/office/word/2012/wordml" xmlns:w16se="http://schemas.microsoft.com/office/word/2015/wordml/symex" xmlns:wpg="http://schemas.microsoft.com/office/word/2010/wordprocessingGroup" xmlns:wpi="http://schemas.microsoft.com/office/word/2010/wordprocessingInk" xmlns:wne="http://schemas.microsoft.com/office/word/2006/wordml" xmlns:wps="http://schemas.microsoft.com/office/word/2010/wordprocessingShape" mc:Ignorable="w14 w15 w16se wp14">
   <w:body>
     <w:p>
       <w:pPr>
@@ -42,8 +42,13 @@
         <w:ind w:firstLine="0"/>
         <w:jc w:val="center"/>
       </w:pPr>
-      <w:r>
-        <w:t>Janderson Moreira Guedes</w:t>
+      <w:proofErr w:type="spellStart"/>
+      <w:r>
+        <w:t>Janderson</w:t>
+      </w:r>
+      <w:proofErr w:type="spellEnd"/>
+      <w:r>
+        <w:t xml:space="preserve"> Moreira Guedes</w:t>
       </w:r>
     </w:p>
     <w:p>
@@ -62,21 +67,7 @@
           <w:b/>
           <w:bCs/>
         </w:rPr>
-        <w:t>HISTÓRIA D</w:t>
-      </w:r>
-      <w:r>
-        <w:rPr>
-          <w:b/>
-          <w:bCs/>
-        </w:rPr>
-        <w:t>E</w:t>
-      </w:r>
-      <w:r>
-        <w:rPr>
-          <w:b/>
-          <w:bCs/>
-        </w:rPr>
-        <w:t xml:space="preserve"> USUÁRIO</w:t>
+        <w:t>DOCUMENTAÇÃO MODELO HISTÓRIA DE USUÁRIO</w:t>
       </w:r>
     </w:p>
     <w:p>
@@ -90,12 +81,21 @@
           <w:bCs/>
         </w:rPr>
       </w:pPr>
+      <w:proofErr w:type="spellStart"/>
       <w:r>
         <w:rPr>
           <w:b/>
           <w:bCs/>
         </w:rPr>
-        <w:t>Craud Eventos</w:t>
+        <w:t>Craud</w:t>
+      </w:r>
+      <w:proofErr w:type="spellEnd"/>
+      <w:r>
+        <w:rPr>
+          <w:b/>
+          <w:bCs/>
+        </w:rPr>
+        <w:t xml:space="preserve"> Eventos</w:t>
       </w:r>
     </w:p>
     <w:p>
@@ -251,13 +251,7 @@
               <w:pStyle w:val="Tabela"/>
             </w:pPr>
             <w:r>
-              <w:t>1</w:t>
-            </w:r>
-            <w:r>
-              <w:t>6</w:t>
-            </w:r>
-            <w:r>
-              <w:t>/11/2023</w:t>
+              <w:t>16/11/2023</w:t>
             </w:r>
           </w:p>
         </w:tc>
@@ -304,10 +298,153 @@
     </w:tbl>
     <w:p>
       <w:pPr>
+        <w:pStyle w:val="Seo"/>
+      </w:pPr>
+      <w:r>
+        <w:br w:type="page"/>
+      </w:r>
+      <w:r>
+        <w:lastRenderedPageBreak/>
+        <w:t>Introdução</w:t>
+      </w:r>
+    </w:p>
+    <w:p>
+      <w:pPr>
         <w:pStyle w:val="Pargrafo"/>
       </w:pPr>
       <w:r>
-        <w:br w:type="page"/>
+        <w:t>Este documento descreve todas as histórias de usuário do sistema “</w:t>
+      </w:r>
+      <w:proofErr w:type="spellStart"/>
+      <w:r>
+        <w:t>Craud</w:t>
+      </w:r>
+      <w:proofErr w:type="spellEnd"/>
+      <w:r>
+        <w:t xml:space="preserve"> Eventos”, fornecendo aos desenvolvedores informações necessárias sobre os usuários e seus respectivos papéis no sistema.</w:t>
+      </w:r>
+    </w:p>
+    <w:p>
+      <w:pPr>
+        <w:pStyle w:val="Tpico"/>
+      </w:pPr>
+      <w:r>
+        <w:t>Visão geral deste documento</w:t>
+      </w:r>
+    </w:p>
+    <w:p>
+      <w:pPr>
+        <w:pStyle w:val="Pargrafo"/>
+      </w:pPr>
+      <w:r>
+        <w:t>Além da seção introdutória, as seções seguintes estão organizadas como descrito abaixo.</w:t>
+      </w:r>
+    </w:p>
+    <w:p>
+      <w:pPr>
+        <w:pStyle w:val="Listanoordenada"/>
+      </w:pPr>
+      <w:r>
+        <w:rPr>
+          <w:b/>
+        </w:rPr>
+        <w:t xml:space="preserve">Seção 2 </w:t>
+      </w:r>
+      <w:r>
+        <w:rPr>
+          <w:b/>
+        </w:rPr>
+        <w:t>–</w:t>
+      </w:r>
+      <w:r>
+        <w:rPr>
+          <w:b/>
+        </w:rPr>
+        <w:t xml:space="preserve"> </w:t>
+      </w:r>
+      <w:r>
+        <w:rPr>
+          <w:b/>
+        </w:rPr>
+        <w:t xml:space="preserve">História de usuário: </w:t>
+      </w:r>
+      <w:r>
+        <w:t>descreve as histórias de usuário do sistema e lista os critérios de aceitação.</w:t>
+      </w:r>
+    </w:p>
+    <w:p>
+      <w:pPr>
+        <w:pStyle w:val="Listanoordenada"/>
+      </w:pPr>
+      <w:r>
+        <w:rPr>
+          <w:b/>
+        </w:rPr>
+        <w:t>Seção 3 –</w:t>
+      </w:r>
+      <w:r>
+        <w:t xml:space="preserve"> </w:t>
+      </w:r>
+      <w:r>
+        <w:rPr>
+          <w:b/>
+        </w:rPr>
+        <w:t>Especificação das telas:</w:t>
+      </w:r>
+      <w:r>
+        <w:t xml:space="preserve"> apresenta o protótipo das telas, descreve os campos de formulários e as regras de apresentação.</w:t>
+      </w:r>
+    </w:p>
+    <w:p>
+      <w:pPr>
+        <w:pStyle w:val="Listanoordenada"/>
+      </w:pPr>
+      <w:r>
+        <w:rPr>
+          <w:b/>
+        </w:rPr>
+        <w:t>Seção 4 –</w:t>
+      </w:r>
+      <w:r>
+        <w:t xml:space="preserve"> </w:t>
+      </w:r>
+      <w:r>
+        <w:rPr>
+          <w:b/>
+        </w:rPr>
+        <w:t xml:space="preserve">Glossário: </w:t>
+      </w:r>
+      <w:r>
+        <w:t>Apresenta definições de termos técnicos relevantes para a compreensão deste documento.</w:t>
+      </w:r>
+    </w:p>
+    <w:p>
+      <w:pPr>
+        <w:pStyle w:val="Seo"/>
+      </w:pPr>
+      <w:r>
+        <w:t>História de usuário</w:t>
+      </w:r>
+    </w:p>
+    <w:p>
+      <w:pPr>
+        <w:pStyle w:val="Tpico"/>
+      </w:pPr>
+      <w:r>
+        <w:t>HU001 – Usuário não cadastrado</w:t>
+      </w:r>
+    </w:p>
+    <w:p>
+      <w:pPr>
+        <w:pStyle w:val="Pargrafo"/>
+      </w:pPr>
+      <w:bookmarkStart w:id="0" w:name="_GoBack"/>
+      <w:r>
+        <w:t>Número:</w:t>
+      </w:r>
+      <w:bookmarkEnd w:id="0"/>
+      <w:r>
+        <w:t xml:space="preserve"> </w:t>
       </w:r>
     </w:p>
     <w:sectPr>
@@ -321,7 +458,7 @@
 </file>
 
 <file path=word/numbering.xml><?xml version="1.0" encoding="utf-8"?>
-<w:numbering xmlns:wpc="http://schemas.microsoft.com/office/word/2010/wordprocessingCanvas" xmlns:cx="http://schemas.microsoft.com/office/drawing/2014/chartex" xmlns:cx1="http://schemas.microsoft.com/office/drawing/2015/9/8/chartex" xmlns:cx2="http://schemas.microsoft.com/office/drawing/2015/10/21/chartex" xmlns:cx3="http://schemas.microsoft.com/office/drawing/2016/5/9/chartex" xmlns:cx4="http://schemas.microsoft.com/office/drawing/2016/5/10/chartex" xmlns:cx5="http://schemas.microsoft.com/office/drawing/2016/5/11/chartex" xmlns:cx6="http://schemas.microsoft.com/office/drawing/2016/5/12/chartex" xmlns:cx7="http://schemas.microsoft.com/office/drawing/2016/5/13/chartex" xmlns:cx8="http://schemas.microsoft.com/office/drawing/2016/5/14/chartex" xmlns:mc="http://schemas.openxmlformats.org/markup-compatibility/2006" xmlns:aink="http://schemas.microsoft.com/office/drawing/2016/ink" xmlns:am3d="http://schemas.microsoft.com/office/drawing/2017/model3d" xmlns:o="urn:schemas-microsoft-com:office:office" xmlns:oel="http://schemas.microsoft.com/office/2019/extlst" xmlns:r="http://schemas.openxmlformats.org/officeDocument/2006/relationships" xmlns:m="http://schemas.openxmlformats.org/officeDocument/2006/math" xmlns:v="urn:schemas-microsoft-com:vml" xmlns:wp14="http://schemas.microsoft.com/office/word/2010/wordprocessingDrawing" xmlns:wp="http://schemas.openxmlformats.org/drawingml/2006/wordprocessingDrawing" xmlns:w10="urn:schemas-microsoft-com:office:word" xmlns:w="http://schemas.openxmlformats.org/wordprocessingml/2006/main" xmlns:w14="http://schemas.microsoft.com/office/word/2010/wordml" xmlns:w15="http://schemas.microsoft.com/office/word/2012/wordml" xmlns:w16cex="http://schemas.microsoft.com/office/word/2018/wordml/cex" xmlns:w16cid="http://schemas.microsoft.com/office/word/2016/wordml/cid" xmlns:w16="http://schemas.microsoft.com/office/word/2018/wordml" xmlns:w16sdtdh="http://schemas.microsoft.com/office/word/2020/wordml/sdtdatahash" xmlns:w16se="http://schemas.microsoft.com/office/word/2015/wordml/symex" xmlns:wpg="http://schemas.microsoft.com/office/word/2010/wordprocessingGroup" xmlns:wpi="http://schemas.microsoft.com/office/word/2010/wordprocessingInk" xmlns:wne="http://schemas.microsoft.com/office/word/2006/wordml" xmlns:wps="http://schemas.microsoft.com/office/word/2010/wordprocessingShape" mc:Ignorable="w14 w15 w16se w16cid w16 w16cex w16sdtdh wp14">
+<w:numbering xmlns:wpc="http://schemas.microsoft.com/office/word/2010/wordprocessingCanvas" xmlns:cx="http://schemas.microsoft.com/office/drawing/2014/chartex" xmlns:cx1="http://schemas.microsoft.com/office/drawing/2015/9/8/chartex" xmlns:mc="http://schemas.openxmlformats.org/markup-compatibility/2006" xmlns:o="urn:schemas-microsoft-com:office:office" xmlns:r="http://schemas.openxmlformats.org/officeDocument/2006/relationships" xmlns:m="http://schemas.openxmlformats.org/officeDocument/2006/math" xmlns:v="urn:schemas-microsoft-com:vml" xmlns:wp14="http://schemas.microsoft.com/office/word/2010/wordprocessingDrawing" xmlns:wp="http://schemas.openxmlformats.org/drawingml/2006/wordprocessingDrawing" xmlns:w10="urn:schemas-microsoft-com:office:word" xmlns:w="http://schemas.openxmlformats.org/wordprocessingml/2006/main" xmlns:w14="http://schemas.microsoft.com/office/word/2010/wordml" xmlns:w15="http://schemas.microsoft.com/office/word/2012/wordml" xmlns:w16se="http://schemas.microsoft.com/office/word/2015/wordml/symex" xmlns:wpg="http://schemas.microsoft.com/office/word/2010/wordprocessingGroup" xmlns:wpi="http://schemas.microsoft.com/office/word/2010/wordprocessingInk" xmlns:wne="http://schemas.microsoft.com/office/word/2006/wordml" xmlns:wps="http://schemas.microsoft.com/office/word/2010/wordprocessingShape" mc:Ignorable="w14 w15 w16se wp14">
   <w:abstractNum w:abstractNumId="0" w15:restartNumberingAfterBreak="0">
     <w:nsid w:val="085F526C"/>
     <w:multiLevelType w:val="multilevel"/>
@@ -540,20 +677,137 @@
     <w:tmpl w:val="B4582382"/>
     <w:numStyleLink w:val="Tpicos"/>
   </w:abstractNum>
-  <w:num w:numId="1" w16cid:durableId="386685438">
+  <w:abstractNum w:abstractNumId="3" w15:restartNumberingAfterBreak="0">
+    <w:nsid w:val="458B1981"/>
+    <w:multiLevelType w:val="hybridMultilevel"/>
+    <w:tmpl w:val="630C1DA6"/>
+    <w:lvl w:ilvl="0" w:tplc="23D2AC1E">
+      <w:start w:val="1"/>
+      <w:numFmt w:val="bullet"/>
+      <w:pStyle w:val="Listanoordenada"/>
+      <w:lvlText w:val=""/>
+      <w:lvlJc w:val="left"/>
+      <w:pPr>
+        <w:ind w:left="1429" w:hanging="360"/>
+      </w:pPr>
+      <w:rPr>
+        <w:rFonts w:ascii="Symbol" w:hAnsi="Symbol" w:hint="default"/>
+      </w:rPr>
+    </w:lvl>
+    <w:lvl w:ilvl="1" w:tplc="04160003" w:tentative="1">
+      <w:start w:val="1"/>
+      <w:numFmt w:val="bullet"/>
+      <w:lvlText w:val="o"/>
+      <w:lvlJc w:val="left"/>
+      <w:pPr>
+        <w:ind w:left="2149" w:hanging="360"/>
+      </w:pPr>
+      <w:rPr>
+        <w:rFonts w:ascii="Courier New" w:hAnsi="Courier New" w:cs="Courier New" w:hint="default"/>
+      </w:rPr>
+    </w:lvl>
+    <w:lvl w:ilvl="2" w:tplc="04160005" w:tentative="1">
+      <w:start w:val="1"/>
+      <w:numFmt w:val="bullet"/>
+      <w:lvlText w:val=""/>
+      <w:lvlJc w:val="left"/>
+      <w:pPr>
+        <w:ind w:left="2869" w:hanging="360"/>
+      </w:pPr>
+      <w:rPr>
+        <w:rFonts w:ascii="Wingdings" w:hAnsi="Wingdings" w:hint="default"/>
+      </w:rPr>
+    </w:lvl>
+    <w:lvl w:ilvl="3" w:tplc="04160001" w:tentative="1">
+      <w:start w:val="1"/>
+      <w:numFmt w:val="bullet"/>
+      <w:lvlText w:val=""/>
+      <w:lvlJc w:val="left"/>
+      <w:pPr>
+        <w:ind w:left="3589" w:hanging="360"/>
+      </w:pPr>
+      <w:rPr>
+        <w:rFonts w:ascii="Symbol" w:hAnsi="Symbol" w:hint="default"/>
+      </w:rPr>
+    </w:lvl>
+    <w:lvl w:ilvl="4" w:tplc="04160003" w:tentative="1">
+      <w:start w:val="1"/>
+      <w:numFmt w:val="bullet"/>
+      <w:lvlText w:val="o"/>
+      <w:lvlJc w:val="left"/>
+      <w:pPr>
+        <w:ind w:left="4309" w:hanging="360"/>
+      </w:pPr>
+      <w:rPr>
+        <w:rFonts w:ascii="Courier New" w:hAnsi="Courier New" w:cs="Courier New" w:hint="default"/>
+      </w:rPr>
+    </w:lvl>
+    <w:lvl w:ilvl="5" w:tplc="04160005" w:tentative="1">
+      <w:start w:val="1"/>
+      <w:numFmt w:val="bullet"/>
+      <w:lvlText w:val=""/>
+      <w:lvlJc w:val="left"/>
+      <w:pPr>
+        <w:ind w:left="5029" w:hanging="360"/>
+      </w:pPr>
+      <w:rPr>
+        <w:rFonts w:ascii="Wingdings" w:hAnsi="Wingdings" w:hint="default"/>
+      </w:rPr>
+    </w:lvl>
+    <w:lvl w:ilvl="6" w:tplc="04160001" w:tentative="1">
+      <w:start w:val="1"/>
+      <w:numFmt w:val="bullet"/>
+      <w:lvlText w:val=""/>
+      <w:lvlJc w:val="left"/>
+      <w:pPr>
+        <w:ind w:left="5749" w:hanging="360"/>
+      </w:pPr>
+      <w:rPr>
+        <w:rFonts w:ascii="Symbol" w:hAnsi="Symbol" w:hint="default"/>
+      </w:rPr>
+    </w:lvl>
+    <w:lvl w:ilvl="7" w:tplc="04160003" w:tentative="1">
+      <w:start w:val="1"/>
+      <w:numFmt w:val="bullet"/>
+      <w:lvlText w:val="o"/>
+      <w:lvlJc w:val="left"/>
+      <w:pPr>
+        <w:ind w:left="6469" w:hanging="360"/>
+      </w:pPr>
+      <w:rPr>
+        <w:rFonts w:ascii="Courier New" w:hAnsi="Courier New" w:cs="Courier New" w:hint="default"/>
+      </w:rPr>
+    </w:lvl>
+    <w:lvl w:ilvl="8" w:tplc="04160005" w:tentative="1">
+      <w:start w:val="1"/>
+      <w:numFmt w:val="bullet"/>
+      <w:lvlText w:val=""/>
+      <w:lvlJc w:val="left"/>
+      <w:pPr>
+        <w:ind w:left="7189" w:hanging="360"/>
+      </w:pPr>
+      <w:rPr>
+        <w:rFonts w:ascii="Wingdings" w:hAnsi="Wingdings" w:hint="default"/>
+      </w:rPr>
+    </w:lvl>
+  </w:abstractNum>
+  <w:num w:numId="1">
     <w:abstractNumId w:val="1"/>
   </w:num>
-  <w:num w:numId="2" w16cid:durableId="1364862935">
+  <w:num w:numId="2">
     <w:abstractNumId w:val="0"/>
   </w:num>
-  <w:num w:numId="3" w16cid:durableId="1317994866">
+  <w:num w:numId="3">
     <w:abstractNumId w:val="2"/>
+  </w:num>
+  <w:num w:numId="4">
+    <w:abstractNumId w:val="3"/>
   </w:num>
 </w:numbering>
 </file>
 
 <file path=word/styles.xml><?xml version="1.0" encoding="utf-8"?>
-<w:styles xmlns:mc="http://schemas.openxmlformats.org/markup-compatibility/2006" xmlns:r="http://schemas.openxmlformats.org/officeDocument/2006/relationships" xmlns:w="http://schemas.openxmlformats.org/wordprocessingml/2006/main" xmlns:w14="http://schemas.microsoft.com/office/word/2010/wordml" xmlns:w15="http://schemas.microsoft.com/office/word/2012/wordml" xmlns:w16cex="http://schemas.microsoft.com/office/word/2018/wordml/cex" xmlns:w16cid="http://schemas.microsoft.com/office/word/2016/wordml/cid" xmlns:w16="http://schemas.microsoft.com/office/word/2018/wordml" xmlns:w16sdtdh="http://schemas.microsoft.com/office/word/2020/wordml/sdtdatahash" xmlns:w16se="http://schemas.microsoft.com/office/word/2015/wordml/symex" mc:Ignorable="w14 w15 w16se w16cid w16 w16cex w16sdtdh">
+<w:styles xmlns:mc="http://schemas.openxmlformats.org/markup-compatibility/2006" xmlns:r="http://schemas.openxmlformats.org/officeDocument/2006/relationships" xmlns:w="http://schemas.openxmlformats.org/wordprocessingml/2006/main" xmlns:w14="http://schemas.microsoft.com/office/word/2010/wordml" xmlns:w15="http://schemas.microsoft.com/office/word/2012/wordml" xmlns:w16se="http://schemas.microsoft.com/office/word/2015/wordml/symex" mc:Ignorable="w14 w15 w16se">
   <w:docDefaults>
     <w:rPrDefault>
       <w:rPr>
@@ -571,7 +825,7 @@
       </w:pPr>
     </w:pPrDefault>
   </w:docDefaults>
-  <w:latentStyles w:defLockedState="0" w:defUIPriority="99" w:defSemiHidden="0" w:defUnhideWhenUsed="0" w:defQFormat="0" w:count="376">
+  <w:latentStyles w:defLockedState="0" w:defUIPriority="99" w:defSemiHidden="0" w:defUnhideWhenUsed="0" w:defQFormat="0" w:count="371">
     <w:lsdException w:name="Normal" w:uiPriority="0" w:qFormat="1"/>
     <w:lsdException w:name="heading 1" w:uiPriority="9"/>
     <w:lsdException w:name="heading 2" w:semiHidden="1" w:uiPriority="9" w:unhideWhenUsed="1"/>
@@ -943,11 +1197,6 @@
     <w:lsdException w:name="List Table 5 Dark Accent 6" w:uiPriority="50"/>
     <w:lsdException w:name="List Table 6 Colorful Accent 6" w:uiPriority="51"/>
     <w:lsdException w:name="List Table 7 Colorful Accent 6" w:uiPriority="52"/>
-    <w:lsdException w:name="Mention" w:semiHidden="1" w:unhideWhenUsed="1"/>
-    <w:lsdException w:name="Smart Hyperlink" w:semiHidden="1" w:unhideWhenUsed="1"/>
-    <w:lsdException w:name="Hashtag" w:semiHidden="1" w:unhideWhenUsed="1"/>
-    <w:lsdException w:name="Unresolved Mention" w:semiHidden="1" w:unhideWhenUsed="1"/>
-    <w:lsdException w:name="Smart Link" w:semiHidden="1" w:unhideWhenUsed="1"/>
   </w:latentStyles>
   <w:style w:type="paragraph" w:default="1" w:styleId="Normal">
     <w:name w:val="Normal"/>
@@ -1020,18 +1269,21 @@
   </w:style>
   <w:style w:type="paragraph" w:customStyle="1" w:styleId="Tpico">
     <w:name w:val="Tópico"/>
+    <w:next w:val="Pargrafo"/>
     <w:link w:val="TpicoChar"/>
-    <w:rsid w:val="00404BCB"/>
+    <w:qFormat/>
+    <w:rsid w:val="00A116C4"/>
     <w:pPr>
       <w:numPr>
         <w:ilvl w:val="1"/>
         <w:numId w:val="3"/>
       </w:numPr>
       <w:spacing w:before="851" w:after="851" w:line="360" w:lineRule="auto"/>
-      <w:jc w:val="center"/>
+      <w:jc w:val="both"/>
     </w:pPr>
     <w:rPr>
       <w:rFonts w:ascii="Arial" w:hAnsi="Arial"/>
+      <w:b/>
       <w:color w:val="000000" w:themeColor="text1"/>
       <w:sz w:val="24"/>
     </w:rPr>
@@ -1040,9 +1292,10 @@
     <w:name w:val="Tópico Char"/>
     <w:basedOn w:val="Fontepargpadro"/>
     <w:link w:val="Tpico"/>
-    <w:rsid w:val="00865743"/>
+    <w:rsid w:val="00A116C4"/>
     <w:rPr>
       <w:rFonts w:ascii="Arial" w:hAnsi="Arial"/>
+      <w:b/>
       <w:color w:val="000000" w:themeColor="text1"/>
       <w:sz w:val="24"/>
     </w:rPr>
@@ -1077,6 +1330,7 @@
   </w:style>
   <w:style w:type="paragraph" w:customStyle="1" w:styleId="Seo">
     <w:name w:val="Seção"/>
+    <w:next w:val="Pargrafo"/>
     <w:link w:val="SeoChar"/>
     <w:qFormat/>
     <w:rsid w:val="00404BCB"/>
@@ -1187,6 +1441,30 @@
     <w:rPr>
       <w:rFonts w:ascii="Arial" w:hAnsi="Arial"/>
       <w:b/>
+      <w:color w:val="000000" w:themeColor="text1"/>
+      <w:sz w:val="24"/>
+    </w:rPr>
+  </w:style>
+  <w:style w:type="paragraph" w:customStyle="1" w:styleId="Listanoordenada">
+    <w:name w:val="Lista não ordenada"/>
+    <w:basedOn w:val="Pargrafo"/>
+    <w:link w:val="ListanoordenadaChar"/>
+    <w:qFormat/>
+    <w:rsid w:val="00A116C4"/>
+    <w:pPr>
+      <w:numPr>
+        <w:numId w:val="4"/>
+      </w:numPr>
+      <w:ind w:left="0" w:firstLine="709"/>
+    </w:pPr>
+  </w:style>
+  <w:style w:type="character" w:customStyle="1" w:styleId="ListanoordenadaChar">
+    <w:name w:val="Lista não ordenada Char"/>
+    <w:basedOn w:val="PargrafoChar"/>
+    <w:link w:val="Listanoordenada"/>
+    <w:rsid w:val="00A116C4"/>
+    <w:rPr>
+      <w:rFonts w:ascii="Arial" w:hAnsi="Arial"/>
       <w:color w:val="000000" w:themeColor="text1"/>
       <w:sz w:val="24"/>
     </w:rPr>

</xml_diff>